<commit_message>
fix: remove TODO from report
</commit_message>
<xml_diff>
--- a/sprawozdanie_Lab2_Patryk_Płatek.docx
+++ b/sprawozdanie_Lab2_Patryk_Płatek.docx
@@ -3683,20 +3683,6 @@
           <w:lang w:val="pl-PL"/>
         </w:rPr>
         <w:t xml:space="preserve"> i definiują tylko metodę:</w:t>
-      </w:r>
-    </w:p>
-    <w:p>
-      <w:pPr>
-        <w:spacing w:after="200"/>
-        <w:rPr>
-          <w:lang w:val="pl-PL"/>
-        </w:rPr>
-      </w:pPr>
-      <w:r>
-        <w:rPr>
-          <w:lang w:val="pl-PL"/>
-        </w:rPr>
-        <w:t>// TODO Wkleić cuś tego lepiej żeby było</w:t>
       </w:r>
     </w:p>
     <w:tbl>
@@ -9369,21 +9355,7 @@
             <w:rStyle w:val="Hipercze"/>
             <w:lang w:val="pl-PL"/>
           </w:rPr>
-          <w:t>https://github.com/SaberLS/concurre</w:t>
-        </w:r>
-        <w:r>
-          <w:rPr>
-            <w:rStyle w:val="Hipercze"/>
-            <w:lang w:val="pl-PL"/>
-          </w:rPr>
-          <w:t>n</w:t>
-        </w:r>
-        <w:r>
-          <w:rPr>
-            <w:rStyle w:val="Hipercze"/>
-            <w:lang w:val="pl-PL"/>
-          </w:rPr>
-          <w:t>t_and_distributed_programming</w:t>
+          <w:t>https://github.com/SaberLS/concurrent_and_distributed_programming</w:t>
         </w:r>
       </w:hyperlink>
     </w:p>

</xml_diff>